<commit_message>
Commiting data files for assignments
</commit_message>
<xml_diff>
--- a/MXB344 2016-2 Unit_guide.docx
+++ b/MXB344 2016-2 Unit_guide.docx
@@ -1161,7 +1161,7 @@
       <w:tblPr>
         <w:tblW w:w="9332" w:type="dxa"/>
         <w:jc w:val="left"/>
-        <w:tblInd w:w="-25" w:type="dxa"/>
+        <w:tblInd w:w="-30" w:type="dxa"/>
         <w:tblBorders>
           <w:top w:val="single" w:sz="4" w:space="0" w:color="000001"/>
           <w:left w:val="single" w:sz="4" w:space="0" w:color="000001"/>
@@ -1170,7 +1170,7 @@
         </w:tblBorders>
         <w:tblCellMar>
           <w:top w:w="0" w:type="dxa"/>
-          <w:left w:w="83" w:type="dxa"/>
+          <w:left w:w="78" w:type="dxa"/>
           <w:bottom w:w="0" w:type="dxa"/>
           <w:right w:w="108" w:type="dxa"/>
         </w:tblCellMar>
@@ -1194,7 +1194,7 @@
             </w:tcBorders>
             <w:shd w:fill="008080" w:val="clear"/>
             <w:tcMar>
-              <w:left w:w="83" w:type="dxa"/>
+              <w:left w:w="78" w:type="dxa"/>
             </w:tcMar>
           </w:tcPr>
           <w:p>
@@ -1234,7 +1234,7 @@
             </w:tcBorders>
             <w:shd w:fill="008080" w:val="clear"/>
             <w:tcMar>
-              <w:left w:w="83" w:type="dxa"/>
+              <w:left w:w="78" w:type="dxa"/>
             </w:tcMar>
           </w:tcPr>
           <w:p>
@@ -1298,7 +1298,7 @@
             </w:tcBorders>
             <w:shd w:fill="008080" w:val="clear"/>
             <w:tcMar>
-              <w:left w:w="83" w:type="dxa"/>
+              <w:left w:w="78" w:type="dxa"/>
             </w:tcMar>
           </w:tcPr>
           <w:p>
@@ -1340,7 +1340,7 @@
             </w:tcBorders>
             <w:shd w:fill="008080" w:val="clear"/>
             <w:tcMar>
-              <w:left w:w="83" w:type="dxa"/>
+              <w:left w:w="78" w:type="dxa"/>
             </w:tcMar>
           </w:tcPr>
           <w:p>
@@ -1383,7 +1383,7 @@
             </w:tcBorders>
             <w:shd w:fill="auto" w:val="clear"/>
             <w:tcMar>
-              <w:left w:w="83" w:type="dxa"/>
+              <w:left w:w="78" w:type="dxa"/>
             </w:tcMar>
           </w:tcPr>
           <w:p>
@@ -1417,7 +1417,7 @@
             </w:tcBorders>
             <w:shd w:fill="auto" w:val="clear"/>
             <w:tcMar>
-              <w:left w:w="83" w:type="dxa"/>
+              <w:left w:w="78" w:type="dxa"/>
             </w:tcMar>
           </w:tcPr>
           <w:p>
@@ -1452,7 +1452,7 @@
             </w:tcBorders>
             <w:shd w:fill="auto" w:val="clear"/>
             <w:tcMar>
-              <w:left w:w="83" w:type="dxa"/>
+              <w:left w:w="78" w:type="dxa"/>
             </w:tcMar>
           </w:tcPr>
           <w:p>
@@ -1489,7 +1489,7 @@
             </w:tcBorders>
             <w:shd w:fill="auto" w:val="clear"/>
             <w:tcMar>
-              <w:left w:w="83" w:type="dxa"/>
+              <w:left w:w="78" w:type="dxa"/>
             </w:tcMar>
           </w:tcPr>
           <w:p>
@@ -1526,7 +1526,7 @@
             </w:tcBorders>
             <w:shd w:fill="auto" w:val="clear"/>
             <w:tcMar>
-              <w:left w:w="83" w:type="dxa"/>
+              <w:left w:w="78" w:type="dxa"/>
             </w:tcMar>
           </w:tcPr>
           <w:p>
@@ -1560,7 +1560,7 @@
             </w:tcBorders>
             <w:shd w:fill="auto" w:val="clear"/>
             <w:tcMar>
-              <w:left w:w="83" w:type="dxa"/>
+              <w:left w:w="78" w:type="dxa"/>
             </w:tcMar>
           </w:tcPr>
           <w:p>
@@ -1634,7 +1634,7 @@
             </w:tcBorders>
             <w:shd w:fill="auto" w:val="clear"/>
             <w:tcMar>
-              <w:left w:w="83" w:type="dxa"/>
+              <w:left w:w="78" w:type="dxa"/>
             </w:tcMar>
           </w:tcPr>
           <w:p>
@@ -1670,7 +1670,7 @@
             </w:tcBorders>
             <w:shd w:fill="auto" w:val="clear"/>
             <w:tcMar>
-              <w:left w:w="83" w:type="dxa"/>
+              <w:left w:w="78" w:type="dxa"/>
             </w:tcMar>
           </w:tcPr>
           <w:p>
@@ -1795,7 +1795,7 @@
       <w:tblPr>
         <w:tblW w:w="9474" w:type="dxa"/>
         <w:jc w:val="left"/>
-        <w:tblInd w:w="-25" w:type="dxa"/>
+        <w:tblInd w:w="-30" w:type="dxa"/>
         <w:tblBorders>
           <w:top w:val="single" w:sz="4" w:space="0" w:color="000001"/>
           <w:left w:val="single" w:sz="4" w:space="0" w:color="000001"/>
@@ -1804,7 +1804,7 @@
         </w:tblBorders>
         <w:tblCellMar>
           <w:top w:w="0" w:type="dxa"/>
-          <w:left w:w="83" w:type="dxa"/>
+          <w:left w:w="78" w:type="dxa"/>
           <w:bottom w:w="0" w:type="dxa"/>
           <w:right w:w="108" w:type="dxa"/>
         </w:tblCellMar>
@@ -1830,7 +1830,7 @@
             </w:tcBorders>
             <w:shd w:fill="008080" w:val="clear"/>
             <w:tcMar>
-              <w:left w:w="83" w:type="dxa"/>
+              <w:left w:w="78" w:type="dxa"/>
             </w:tcMar>
           </w:tcPr>
           <w:p>
@@ -1870,7 +1870,7 @@
             </w:tcBorders>
             <w:shd w:fill="008080" w:val="clear"/>
             <w:tcMar>
-              <w:left w:w="83" w:type="dxa"/>
+              <w:left w:w="78" w:type="dxa"/>
             </w:tcMar>
           </w:tcPr>
           <w:p>
@@ -1910,7 +1910,7 @@
             </w:tcBorders>
             <w:shd w:fill="008080" w:val="clear"/>
             <w:tcMar>
-              <w:left w:w="83" w:type="dxa"/>
+              <w:left w:w="78" w:type="dxa"/>
             </w:tcMar>
           </w:tcPr>
           <w:p>
@@ -1952,7 +1952,7 @@
             </w:tcBorders>
             <w:shd w:fill="008080" w:val="clear"/>
             <w:tcMar>
-              <w:left w:w="83" w:type="dxa"/>
+              <w:left w:w="78" w:type="dxa"/>
             </w:tcMar>
           </w:tcPr>
           <w:p>
@@ -1997,7 +1997,7 @@
             </w:tcBorders>
             <w:shd w:fill="auto" w:val="clear"/>
             <w:tcMar>
-              <w:left w:w="83" w:type="dxa"/>
+              <w:left w:w="78" w:type="dxa"/>
             </w:tcMar>
           </w:tcPr>
           <w:p>
@@ -2030,7 +2030,7 @@
             </w:tcBorders>
             <w:shd w:fill="auto" w:val="clear"/>
             <w:tcMar>
-              <w:left w:w="83" w:type="dxa"/>
+              <w:left w:w="78" w:type="dxa"/>
             </w:tcMar>
           </w:tcPr>
           <w:p>
@@ -2063,7 +2063,7 @@
             </w:tcBorders>
             <w:shd w:fill="auto" w:val="clear"/>
             <w:tcMar>
-              <w:left w:w="83" w:type="dxa"/>
+              <w:left w:w="78" w:type="dxa"/>
             </w:tcMar>
           </w:tcPr>
           <w:p>
@@ -2166,7 +2166,7 @@
             </w:tcBorders>
             <w:shd w:fill="auto" w:val="clear"/>
             <w:tcMar>
-              <w:left w:w="83" w:type="dxa"/>
+              <w:left w:w="78" w:type="dxa"/>
             </w:tcMar>
           </w:tcPr>
           <w:p>
@@ -2319,7 +2319,7 @@
             </w:tcBorders>
             <w:shd w:fill="auto" w:val="clear"/>
             <w:tcMar>
-              <w:left w:w="83" w:type="dxa"/>
+              <w:left w:w="78" w:type="dxa"/>
             </w:tcMar>
           </w:tcPr>
           <w:p>
@@ -2352,7 +2352,7 @@
             </w:tcBorders>
             <w:shd w:fill="auto" w:val="clear"/>
             <w:tcMar>
-              <w:left w:w="83" w:type="dxa"/>
+              <w:left w:w="78" w:type="dxa"/>
             </w:tcMar>
           </w:tcPr>
           <w:p>
@@ -2381,7 +2381,7 @@
             </w:tcBorders>
             <w:shd w:fill="auto" w:val="clear"/>
             <w:tcMar>
-              <w:left w:w="83" w:type="dxa"/>
+              <w:left w:w="78" w:type="dxa"/>
             </w:tcMar>
           </w:tcPr>
           <w:p>
@@ -2439,7 +2439,9 @@
               </w:rPr>
             </w:pPr>
             <w:r>
-              <w:rPr/>
+              <w:rPr>
+                <w:rFonts w:cs="Arial"/>
+              </w:rPr>
             </w:r>
           </w:p>
           <w:p>
@@ -2484,7 +2486,7 @@
             </w:tcBorders>
             <w:shd w:fill="auto" w:val="clear"/>
             <w:tcMar>
-              <w:left w:w="83" w:type="dxa"/>
+              <w:left w:w="78" w:type="dxa"/>
             </w:tcMar>
           </w:tcPr>
           <w:p>
@@ -2519,7 +2521,7 @@
             </w:tcBorders>
             <w:shd w:fill="auto" w:val="clear"/>
             <w:tcMar>
-              <w:left w:w="83" w:type="dxa"/>
+              <w:left w:w="78" w:type="dxa"/>
             </w:tcMar>
           </w:tcPr>
           <w:p>
@@ -2552,7 +2554,7 @@
             </w:tcBorders>
             <w:shd w:fill="auto" w:val="clear"/>
             <w:tcMar>
-              <w:left w:w="83" w:type="dxa"/>
+              <w:left w:w="78" w:type="dxa"/>
             </w:tcMar>
           </w:tcPr>
           <w:p>
@@ -2581,7 +2583,7 @@
             </w:tcBorders>
             <w:shd w:fill="auto" w:val="clear"/>
             <w:tcMar>
-              <w:left w:w="83" w:type="dxa"/>
+              <w:left w:w="78" w:type="dxa"/>
             </w:tcMar>
           </w:tcPr>
           <w:p>
@@ -2642,7 +2644,7 @@
             </w:tcBorders>
             <w:shd w:fill="auto" w:val="clear"/>
             <w:tcMar>
-              <w:left w:w="83" w:type="dxa"/>
+              <w:left w:w="78" w:type="dxa"/>
             </w:tcMar>
           </w:tcPr>
           <w:p>
@@ -2697,7 +2699,7 @@
             </w:tcBorders>
             <w:shd w:fill="auto" w:val="clear"/>
             <w:tcMar>
-              <w:left w:w="83" w:type="dxa"/>
+              <w:left w:w="78" w:type="dxa"/>
             </w:tcMar>
           </w:tcPr>
           <w:p>
@@ -2730,7 +2732,7 @@
             </w:tcBorders>
             <w:shd w:fill="auto" w:val="clear"/>
             <w:tcMar>
-              <w:left w:w="83" w:type="dxa"/>
+              <w:left w:w="78" w:type="dxa"/>
             </w:tcMar>
           </w:tcPr>
           <w:p>
@@ -2759,7 +2761,7 @@
             </w:tcBorders>
             <w:shd w:fill="auto" w:val="clear"/>
             <w:tcMar>
-              <w:left w:w="83" w:type="dxa"/>
+              <w:left w:w="78" w:type="dxa"/>
             </w:tcMar>
           </w:tcPr>
           <w:p>
@@ -2784,7 +2786,9 @@
               </w:rPr>
             </w:pPr>
             <w:r>
-              <w:rPr/>
+              <w:rPr>
+                <w:rFonts w:cs="Arial"/>
+              </w:rPr>
             </w:r>
           </w:p>
         </w:tc>
@@ -2801,7 +2805,7 @@
             </w:tcBorders>
             <w:shd w:fill="auto" w:val="clear"/>
             <w:tcMar>
-              <w:left w:w="83" w:type="dxa"/>
+              <w:left w:w="78" w:type="dxa"/>
             </w:tcMar>
           </w:tcPr>
           <w:p>
@@ -2843,7 +2847,7 @@
             </w:tcBorders>
             <w:shd w:fill="auto" w:val="clear"/>
             <w:tcMar>
-              <w:left w:w="83" w:type="dxa"/>
+              <w:left w:w="78" w:type="dxa"/>
             </w:tcMar>
           </w:tcPr>
           <w:p>
@@ -2876,7 +2880,7 @@
             </w:tcBorders>
             <w:shd w:fill="auto" w:val="clear"/>
             <w:tcMar>
-              <w:left w:w="83" w:type="dxa"/>
+              <w:left w:w="78" w:type="dxa"/>
             </w:tcMar>
           </w:tcPr>
           <w:p>
@@ -2905,7 +2909,7 @@
             </w:tcBorders>
             <w:shd w:fill="auto" w:val="clear"/>
             <w:tcMar>
-              <w:left w:w="83" w:type="dxa"/>
+              <w:left w:w="78" w:type="dxa"/>
             </w:tcMar>
           </w:tcPr>
           <w:p>
@@ -2918,13 +2922,7 @@
               <w:rPr>
                 <w:rFonts w:cs="Arial"/>
               </w:rPr>
-              <w:t>Data Wrangling for Predictive Modelling</w:t>
-            </w:r>
-            <w:r>
-              <w:rPr>
-                <w:rFonts w:cs="Arial"/>
-              </w:rPr>
-              <w:t>,</w:t>
+              <w:t>Data Wrangling for Predictive Modelling,</w:t>
             </w:r>
           </w:p>
           <w:p>
@@ -2956,7 +2954,9 @@
               </w:rPr>
             </w:pPr>
             <w:r>
-              <w:rPr/>
+              <w:rPr>
+                <w:rFonts w:cs="Arial"/>
+              </w:rPr>
             </w:r>
           </w:p>
         </w:tc>
@@ -2973,7 +2973,7 @@
             </w:tcBorders>
             <w:shd w:fill="auto" w:val="clear"/>
             <w:tcMar>
-              <w:left w:w="83" w:type="dxa"/>
+              <w:left w:w="78" w:type="dxa"/>
             </w:tcMar>
           </w:tcPr>
           <w:p>
@@ -3046,7 +3046,7 @@
             </w:tcBorders>
             <w:shd w:fill="auto" w:val="clear"/>
             <w:tcMar>
-              <w:left w:w="83" w:type="dxa"/>
+              <w:left w:w="78" w:type="dxa"/>
             </w:tcMar>
           </w:tcPr>
           <w:p>
@@ -3079,7 +3079,7 @@
             </w:tcBorders>
             <w:shd w:fill="auto" w:val="clear"/>
             <w:tcMar>
-              <w:left w:w="83" w:type="dxa"/>
+              <w:left w:w="78" w:type="dxa"/>
             </w:tcMar>
           </w:tcPr>
           <w:p>
@@ -3108,7 +3108,7 @@
             </w:tcBorders>
             <w:shd w:fill="auto" w:val="clear"/>
             <w:tcMar>
-              <w:left w:w="83" w:type="dxa"/>
+              <w:left w:w="78" w:type="dxa"/>
             </w:tcMar>
           </w:tcPr>
           <w:p>
@@ -3140,7 +3140,7 @@
             </w:tcBorders>
             <w:shd w:fill="auto" w:val="clear"/>
             <w:tcMar>
-              <w:left w:w="83" w:type="dxa"/>
+              <w:left w:w="78" w:type="dxa"/>
             </w:tcMar>
           </w:tcPr>
           <w:p>
@@ -3208,7 +3208,7 @@
             </w:tcBorders>
             <w:shd w:fill="auto" w:val="clear"/>
             <w:tcMar>
-              <w:left w:w="83" w:type="dxa"/>
+              <w:left w:w="78" w:type="dxa"/>
             </w:tcMar>
           </w:tcPr>
           <w:p>
@@ -3241,7 +3241,7 @@
             </w:tcBorders>
             <w:shd w:fill="auto" w:val="clear"/>
             <w:tcMar>
-              <w:left w:w="83" w:type="dxa"/>
+              <w:left w:w="78" w:type="dxa"/>
             </w:tcMar>
           </w:tcPr>
           <w:p>
@@ -3270,7 +3270,7 @@
             </w:tcBorders>
             <w:shd w:fill="auto" w:val="clear"/>
             <w:tcMar>
-              <w:left w:w="83" w:type="dxa"/>
+              <w:left w:w="78" w:type="dxa"/>
             </w:tcMar>
           </w:tcPr>
           <w:p>
@@ -3283,13 +3283,7 @@
               <w:rPr>
                 <w:rFonts w:cs="Arial"/>
               </w:rPr>
-              <w:t>Comparing Predictive Model</w:t>
-            </w:r>
-            <w:r>
-              <w:rPr>
-                <w:rFonts w:cs="Arial"/>
-              </w:rPr>
-              <w:t>s</w:t>
+              <w:t>Comparing Predictive Models</w:t>
             </w:r>
           </w:p>
         </w:tc>
@@ -3306,7 +3300,7 @@
             </w:tcBorders>
             <w:shd w:fill="auto" w:val="clear"/>
             <w:tcMar>
-              <w:left w:w="83" w:type="dxa"/>
+              <w:left w:w="78" w:type="dxa"/>
             </w:tcMar>
           </w:tcPr>
           <w:p>
@@ -3382,7 +3376,7 @@
             </w:tcBorders>
             <w:shd w:fill="auto" w:val="clear"/>
             <w:tcMar>
-              <w:left w:w="83" w:type="dxa"/>
+              <w:left w:w="78" w:type="dxa"/>
             </w:tcMar>
           </w:tcPr>
           <w:p>
@@ -3415,7 +3409,7 @@
             </w:tcBorders>
             <w:shd w:fill="auto" w:val="clear"/>
             <w:tcMar>
-              <w:left w:w="83" w:type="dxa"/>
+              <w:left w:w="78" w:type="dxa"/>
             </w:tcMar>
           </w:tcPr>
           <w:p>
@@ -3444,7 +3438,7 @@
             </w:tcBorders>
             <w:shd w:fill="auto" w:val="clear"/>
             <w:tcMar>
-              <w:left w:w="83" w:type="dxa"/>
+              <w:left w:w="78" w:type="dxa"/>
             </w:tcMar>
           </w:tcPr>
           <w:p>
@@ -3506,7 +3500,7 @@
             </w:tcBorders>
             <w:shd w:fill="auto" w:val="clear"/>
             <w:tcMar>
-              <w:left w:w="83" w:type="dxa"/>
+              <w:left w:w="78" w:type="dxa"/>
             </w:tcMar>
           </w:tcPr>
           <w:p>
@@ -3576,7 +3570,7 @@
             </w:tcBorders>
             <w:shd w:fill="auto" w:val="clear"/>
             <w:tcMar>
-              <w:left w:w="83" w:type="dxa"/>
+              <w:left w:w="78" w:type="dxa"/>
             </w:tcMar>
           </w:tcPr>
           <w:p>
@@ -3609,7 +3603,7 @@
             </w:tcBorders>
             <w:shd w:fill="auto" w:val="clear"/>
             <w:tcMar>
-              <w:left w:w="83" w:type="dxa"/>
+              <w:left w:w="78" w:type="dxa"/>
             </w:tcMar>
           </w:tcPr>
           <w:p>
@@ -3638,7 +3632,7 @@
             </w:tcBorders>
             <w:shd w:fill="auto" w:val="clear"/>
             <w:tcMar>
-              <w:left w:w="83" w:type="dxa"/>
+              <w:left w:w="78" w:type="dxa"/>
             </w:tcMar>
           </w:tcPr>
           <w:p>
@@ -3670,7 +3664,7 @@
             </w:tcBorders>
             <w:shd w:fill="auto" w:val="clear"/>
             <w:tcMar>
-              <w:left w:w="83" w:type="dxa"/>
+              <w:left w:w="78" w:type="dxa"/>
             </w:tcMar>
           </w:tcPr>
           <w:p>
@@ -3705,7 +3699,7 @@
             </w:tcBorders>
             <w:shd w:fill="008080" w:val="clear"/>
             <w:tcMar>
-              <w:left w:w="83" w:type="dxa"/>
+              <w:left w:w="78" w:type="dxa"/>
             </w:tcMar>
           </w:tcPr>
           <w:p>
@@ -3738,7 +3732,7 @@
             </w:tcBorders>
             <w:shd w:fill="008080" w:val="clear"/>
             <w:tcMar>
-              <w:left w:w="83" w:type="dxa"/>
+              <w:left w:w="78" w:type="dxa"/>
             </w:tcMar>
           </w:tcPr>
           <w:p>
@@ -3774,7 +3768,7 @@
             </w:tcBorders>
             <w:shd w:fill="008080" w:val="clear"/>
             <w:tcMar>
-              <w:left w:w="83" w:type="dxa"/>
+              <w:left w:w="78" w:type="dxa"/>
             </w:tcMar>
             <w:vAlign w:val="center"/>
           </w:tcPr>
@@ -3820,7 +3814,7 @@
             </w:tcBorders>
             <w:shd w:fill="auto" w:val="clear"/>
             <w:tcMar>
-              <w:left w:w="83" w:type="dxa"/>
+              <w:left w:w="78" w:type="dxa"/>
             </w:tcMar>
           </w:tcPr>
           <w:p>
@@ -3853,7 +3847,7 @@
             </w:tcBorders>
             <w:shd w:fill="auto" w:val="clear"/>
             <w:tcMar>
-              <w:left w:w="83" w:type="dxa"/>
+              <w:left w:w="78" w:type="dxa"/>
             </w:tcMar>
           </w:tcPr>
           <w:p>
@@ -3882,7 +3876,7 @@
             </w:tcBorders>
             <w:shd w:fill="auto" w:val="clear"/>
             <w:tcMar>
-              <w:left w:w="83" w:type="dxa"/>
+              <w:left w:w="78" w:type="dxa"/>
             </w:tcMar>
           </w:tcPr>
           <w:p>
@@ -3914,7 +3908,7 @@
             </w:tcBorders>
             <w:shd w:fill="auto" w:val="clear"/>
             <w:tcMar>
-              <w:left w:w="83" w:type="dxa"/>
+              <w:left w:w="78" w:type="dxa"/>
             </w:tcMar>
           </w:tcPr>
           <w:p>
@@ -3949,7 +3943,7 @@
             </w:tcBorders>
             <w:shd w:fill="auto" w:val="clear"/>
             <w:tcMar>
-              <w:left w:w="83" w:type="dxa"/>
+              <w:left w:w="78" w:type="dxa"/>
             </w:tcMar>
           </w:tcPr>
           <w:p>
@@ -3982,7 +3976,7 @@
             </w:tcBorders>
             <w:shd w:fill="auto" w:val="clear"/>
             <w:tcMar>
-              <w:left w:w="83" w:type="dxa"/>
+              <w:left w:w="78" w:type="dxa"/>
             </w:tcMar>
           </w:tcPr>
           <w:p>
@@ -4011,7 +4005,7 @@
             </w:tcBorders>
             <w:shd w:fill="auto" w:val="clear"/>
             <w:tcMar>
-              <w:left w:w="83" w:type="dxa"/>
+              <w:left w:w="78" w:type="dxa"/>
             </w:tcMar>
           </w:tcPr>
           <w:p>
@@ -4042,7 +4036,7 @@
             </w:tcBorders>
             <w:shd w:fill="auto" w:val="clear"/>
             <w:tcMar>
-              <w:left w:w="83" w:type="dxa"/>
+              <w:left w:w="78" w:type="dxa"/>
             </w:tcMar>
           </w:tcPr>
           <w:p>
@@ -4077,7 +4071,7 @@
             </w:tcBorders>
             <w:shd w:fill="auto" w:val="clear"/>
             <w:tcMar>
-              <w:left w:w="83" w:type="dxa"/>
+              <w:left w:w="78" w:type="dxa"/>
             </w:tcMar>
           </w:tcPr>
           <w:p>
@@ -4109,7 +4103,7 @@
             </w:tcBorders>
             <w:shd w:fill="auto" w:val="clear"/>
             <w:tcMar>
-              <w:left w:w="83" w:type="dxa"/>
+              <w:left w:w="78" w:type="dxa"/>
             </w:tcMar>
           </w:tcPr>
           <w:p>
@@ -4137,7 +4131,7 @@
             </w:tcBorders>
             <w:shd w:fill="auto" w:val="clear"/>
             <w:tcMar>
-              <w:left w:w="83" w:type="dxa"/>
+              <w:left w:w="78" w:type="dxa"/>
             </w:tcMar>
           </w:tcPr>
           <w:p>
@@ -4168,7 +4162,7 @@
             </w:tcBorders>
             <w:shd w:fill="auto" w:val="clear"/>
             <w:tcMar>
-              <w:left w:w="83" w:type="dxa"/>
+              <w:left w:w="78" w:type="dxa"/>
             </w:tcMar>
           </w:tcPr>
           <w:p>
@@ -4208,7 +4202,7 @@
             </w:tcBorders>
             <w:shd w:fill="auto" w:val="clear"/>
             <w:tcMar>
-              <w:left w:w="83" w:type="dxa"/>
+              <w:left w:w="78" w:type="dxa"/>
             </w:tcMar>
           </w:tcPr>
           <w:p>
@@ -4240,7 +4234,7 @@
             </w:tcBorders>
             <w:shd w:fill="auto" w:val="clear"/>
             <w:tcMar>
-              <w:left w:w="83" w:type="dxa"/>
+              <w:left w:w="78" w:type="dxa"/>
             </w:tcMar>
           </w:tcPr>
           <w:p>
@@ -4268,7 +4262,7 @@
             </w:tcBorders>
             <w:shd w:fill="auto" w:val="clear"/>
             <w:tcMar>
-              <w:left w:w="83" w:type="dxa"/>
+              <w:left w:w="78" w:type="dxa"/>
             </w:tcMar>
           </w:tcPr>
           <w:p>
@@ -4298,7 +4292,7 @@
             </w:tcBorders>
             <w:shd w:fill="auto" w:val="clear"/>
             <w:tcMar>
-              <w:left w:w="83" w:type="dxa"/>
+              <w:left w:w="78" w:type="dxa"/>
             </w:tcMar>
           </w:tcPr>
           <w:p>
@@ -4332,7 +4326,7 @@
             </w:tcBorders>
             <w:shd w:fill="auto" w:val="clear"/>
             <w:tcMar>
-              <w:left w:w="83" w:type="dxa"/>
+              <w:left w:w="78" w:type="dxa"/>
             </w:tcMar>
           </w:tcPr>
           <w:p>
@@ -4364,7 +4358,7 @@
             </w:tcBorders>
             <w:shd w:fill="auto" w:val="clear"/>
             <w:tcMar>
-              <w:left w:w="83" w:type="dxa"/>
+              <w:left w:w="78" w:type="dxa"/>
             </w:tcMar>
           </w:tcPr>
           <w:p>
@@ -4392,7 +4386,7 @@
             </w:tcBorders>
             <w:shd w:fill="auto" w:val="clear"/>
             <w:tcMar>
-              <w:left w:w="83" w:type="dxa"/>
+              <w:left w:w="78" w:type="dxa"/>
             </w:tcMar>
           </w:tcPr>
           <w:p>
@@ -4422,7 +4416,7 @@
             </w:tcBorders>
             <w:shd w:fill="auto" w:val="clear"/>
             <w:tcMar>
-              <w:left w:w="83" w:type="dxa"/>
+              <w:left w:w="78" w:type="dxa"/>
             </w:tcMar>
           </w:tcPr>
           <w:p>
@@ -4479,7 +4473,7 @@
             </w:tcBorders>
             <w:shd w:fill="008080" w:val="clear"/>
             <w:tcMar>
-              <w:left w:w="83" w:type="dxa"/>
+              <w:left w:w="78" w:type="dxa"/>
             </w:tcMar>
           </w:tcPr>
           <w:p>
@@ -4588,7 +4582,7 @@
       <w:tblPr>
         <w:tblW w:w="9474" w:type="dxa"/>
         <w:jc w:val="left"/>
-        <w:tblInd w:w="-25" w:type="dxa"/>
+        <w:tblInd w:w="-30" w:type="dxa"/>
         <w:tblBorders>
           <w:top w:val="single" w:sz="4" w:space="0" w:color="000001"/>
           <w:left w:val="single" w:sz="4" w:space="0" w:color="000001"/>
@@ -4597,7 +4591,7 @@
         </w:tblBorders>
         <w:tblCellMar>
           <w:top w:w="0" w:type="dxa"/>
-          <w:left w:w="83" w:type="dxa"/>
+          <w:left w:w="78" w:type="dxa"/>
           <w:bottom w:w="0" w:type="dxa"/>
           <w:right w:w="108" w:type="dxa"/>
         </w:tblCellMar>
@@ -4621,7 +4615,7 @@
             </w:tcBorders>
             <w:shd w:fill="008080" w:val="clear"/>
             <w:tcMar>
-              <w:left w:w="83" w:type="dxa"/>
+              <w:left w:w="78" w:type="dxa"/>
             </w:tcMar>
           </w:tcPr>
           <w:p>
@@ -4661,7 +4655,7 @@
             </w:tcBorders>
             <w:shd w:fill="008080" w:val="clear"/>
             <w:tcMar>
-              <w:left w:w="83" w:type="dxa"/>
+              <w:left w:w="78" w:type="dxa"/>
             </w:tcMar>
           </w:tcPr>
           <w:p>
@@ -4701,7 +4695,7 @@
             </w:tcBorders>
             <w:shd w:fill="008080" w:val="clear"/>
             <w:tcMar>
-              <w:left w:w="83" w:type="dxa"/>
+              <w:left w:w="78" w:type="dxa"/>
             </w:tcMar>
           </w:tcPr>
           <w:p>
@@ -4743,7 +4737,7 @@
             </w:tcBorders>
             <w:shd w:fill="008080" w:val="clear"/>
             <w:tcMar>
-              <w:left w:w="83" w:type="dxa"/>
+              <w:left w:w="78" w:type="dxa"/>
             </w:tcMar>
           </w:tcPr>
           <w:p>
@@ -4789,7 +4783,7 @@
             </w:tcBorders>
             <w:shd w:fill="auto" w:val="clear"/>
             <w:tcMar>
-              <w:left w:w="83" w:type="dxa"/>
+              <w:left w:w="78" w:type="dxa"/>
             </w:tcMar>
           </w:tcPr>
           <w:p>
@@ -4820,7 +4814,7 @@
             </w:tcBorders>
             <w:shd w:fill="auto" w:val="clear"/>
             <w:tcMar>
-              <w:left w:w="83" w:type="dxa"/>
+              <w:left w:w="78" w:type="dxa"/>
             </w:tcMar>
           </w:tcPr>
           <w:p>
@@ -4851,7 +4845,7 @@
             </w:tcBorders>
             <w:shd w:fill="auto" w:val="clear"/>
             <w:tcMar>
-              <w:left w:w="83" w:type="dxa"/>
+              <w:left w:w="78" w:type="dxa"/>
             </w:tcMar>
           </w:tcPr>
           <w:p>
@@ -4884,7 +4878,7 @@
             </w:tcBorders>
             <w:shd w:fill="auto" w:val="clear"/>
             <w:tcMar>
-              <w:left w:w="83" w:type="dxa"/>
+              <w:left w:w="78" w:type="dxa"/>
             </w:tcMar>
           </w:tcPr>
           <w:p>
@@ -4921,7 +4915,7 @@
             </w:tcBorders>
             <w:shd w:fill="auto" w:val="clear"/>
             <w:tcMar>
-              <w:left w:w="83" w:type="dxa"/>
+              <w:left w:w="78" w:type="dxa"/>
             </w:tcMar>
           </w:tcPr>
           <w:p>
@@ -4952,7 +4946,7 @@
             </w:tcBorders>
             <w:shd w:fill="auto" w:val="clear"/>
             <w:tcMar>
-              <w:left w:w="83" w:type="dxa"/>
+              <w:left w:w="78" w:type="dxa"/>
             </w:tcMar>
           </w:tcPr>
           <w:p>
@@ -4983,7 +4977,7 @@
             </w:tcBorders>
             <w:shd w:fill="auto" w:val="clear"/>
             <w:tcMar>
-              <w:left w:w="83" w:type="dxa"/>
+              <w:left w:w="78" w:type="dxa"/>
             </w:tcMar>
           </w:tcPr>
           <w:p>
@@ -5016,7 +5010,7 @@
             </w:tcBorders>
             <w:shd w:fill="auto" w:val="clear"/>
             <w:tcMar>
-              <w:left w:w="83" w:type="dxa"/>
+              <w:left w:w="78" w:type="dxa"/>
             </w:tcMar>
           </w:tcPr>
           <w:p>
@@ -5075,7 +5069,7 @@
             </w:tcBorders>
             <w:shd w:fill="auto" w:val="clear"/>
             <w:tcMar>
-              <w:left w:w="83" w:type="dxa"/>
+              <w:left w:w="78" w:type="dxa"/>
             </w:tcMar>
           </w:tcPr>
           <w:p>
@@ -5106,7 +5100,7 @@
             </w:tcBorders>
             <w:shd w:fill="auto" w:val="clear"/>
             <w:tcMar>
-              <w:left w:w="83" w:type="dxa"/>
+              <w:left w:w="78" w:type="dxa"/>
             </w:tcMar>
           </w:tcPr>
           <w:p>
@@ -5137,7 +5131,7 @@
             </w:tcBorders>
             <w:shd w:fill="auto" w:val="clear"/>
             <w:tcMar>
-              <w:left w:w="83" w:type="dxa"/>
+              <w:left w:w="78" w:type="dxa"/>
             </w:tcMar>
           </w:tcPr>
           <w:p>
@@ -5170,7 +5164,7 @@
             </w:tcBorders>
             <w:shd w:fill="auto" w:val="clear"/>
             <w:tcMar>
-              <w:left w:w="83" w:type="dxa"/>
+              <w:left w:w="78" w:type="dxa"/>
             </w:tcMar>
           </w:tcPr>
           <w:p>
@@ -5627,14 +5621,7 @@
     <w:p>
       <w:pPr>
         <w:pStyle w:val="Normal"/>
-        <w:rPr>
-          <w:b w:val="false"/>
-          <w:b w:val="false"/>
-          <w:i/>
-          <w:i/>
-          <w:sz w:val="24"/>
-          <w:szCs w:val="24"/>
-        </w:rPr>
+        <w:rPr/>
       </w:pPr>
       <w:r>
         <w:rPr>
@@ -5733,7 +5720,7 @@
             <w:fldChar w:fldCharType="separate"/>
           </w:r>
           <w:r>
-            <w:t>6</w:t>
+            <w:t>3</w:t>
           </w:r>
           <w:r>
             <w:fldChar w:fldCharType="end"/>
@@ -5749,7 +5736,7 @@
           </w:tcBorders>
           <w:shd w:fill="auto" w:val="clear"/>
           <w:tcMar>
-            <w:left w:w="-6" w:type="dxa"/>
+            <w:left w:w="-22" w:type="dxa"/>
           </w:tcMar>
         </w:tcPr>
         <w:p>
@@ -5880,7 +5867,7 @@
                   <v:h position="@0,21600"/>
                 </v:handles>
               </v:shapetype>
-              <v:shape id="shape_0" fillcolor="silver" stroked="f" style="position:absolute;margin-left:-32.75pt;margin-top:246.1pt;width:490.5pt;height:196.05pt;rotation:315;mso-position-horizontal:center;mso-position-vertical:center;mso-position-vertical-relative:margin" type="shapetype_136">
+              <v:shape id="shape_0" fillcolor="silver" stroked="f" style="position:absolute;margin-left:-32.7pt;margin-top:246.1pt;width:490.45pt;height:196pt;rotation:315;mso-position-horizontal:center;mso-position-vertical:center;mso-position-vertical-relative:margin" type="shapetype_136">
                 <v:path textpathok="t"/>
                 <v:textpath on="t" fitshape="t" string="DRAFT" style="font-family:&quot;Liberation Serif&quot;"/>
                 <w10:wrap type="none"/>
@@ -5945,7 +5932,7 @@
               <wp:positionV relativeFrom="margin">
                 <wp:align>center</wp:align>
               </wp:positionV>
-              <wp:extent cx="420370" cy="147320"/>
+              <wp:extent cx="421005" cy="147320"/>
               <wp:effectExtent l="0" t="0" r="0" b="0"/>
               <wp:wrapNone/>
               <wp:docPr id="3" name=""/>
@@ -5956,7 +5943,7 @@
                     <wps:spPr>
                       <a:xfrm rot="18900000">
                         <a:off x="0" y="0"/>
-                        <a:ext cx="419760" cy="146520"/>
+                        <a:ext cx="420480" cy="146520"/>
                       </a:xfrm>
                       <a:solidFill>
                         <a:srgbClr val="c0c0c0">
@@ -5978,7 +5965,7 @@
                         <w:p>
                           <w:pPr>
                             <w:pStyle w:val="FrameContents"/>
-                            <w:overflowPunct w:val="true"/>
+                            <w:overflowPunct w:val="false"/>
                             <w:spacing w:lineRule="auto" w:line="240"/>
                             <w:rPr/>
                           </w:pPr>
@@ -6217,458 +6204,11 @@
       </w:pPr>
     </w:lvl>
   </w:abstractNum>
-  <w:abstractNum w:abstractNumId="3">
-    <w:lvl w:ilvl="0">
-      <w:start w:val="1"/>
-      <w:numFmt w:val="bullet"/>
-      <w:lvlText w:val=""/>
-      <w:lvlJc w:val="left"/>
-      <w:pPr>
-        <w:tabs>
-          <w:tab w:val="num" w:pos="720"/>
-        </w:tabs>
-        <w:ind w:left="720" w:hanging="360"/>
-      </w:pPr>
-      <w:rPr>
-        <w:rFonts w:ascii="Symbol" w:hAnsi="Symbol" w:cs="Symbol" w:hint="default"/>
-        <w:rFonts w:cs="OpenSymbol"/>
-      </w:rPr>
-    </w:lvl>
-    <w:lvl w:ilvl="1">
-      <w:start w:val="1"/>
-      <w:numFmt w:val="bullet"/>
-      <w:lvlText w:val="◦"/>
-      <w:lvlJc w:val="left"/>
-      <w:pPr>
-        <w:tabs>
-          <w:tab w:val="num" w:pos="1080"/>
-        </w:tabs>
-        <w:ind w:left="1080" w:hanging="360"/>
-      </w:pPr>
-      <w:rPr>
-        <w:rFonts w:ascii="OpenSymbol" w:hAnsi="OpenSymbol" w:cs="OpenSymbol" w:hint="default"/>
-        <w:rFonts w:cs="OpenSymbol"/>
-      </w:rPr>
-    </w:lvl>
-    <w:lvl w:ilvl="2">
-      <w:start w:val="1"/>
-      <w:numFmt w:val="bullet"/>
-      <w:lvlText w:val="▪"/>
-      <w:lvlJc w:val="left"/>
-      <w:pPr>
-        <w:tabs>
-          <w:tab w:val="num" w:pos="1440"/>
-        </w:tabs>
-        <w:ind w:left="1440" w:hanging="360"/>
-      </w:pPr>
-      <w:rPr>
-        <w:rFonts w:ascii="OpenSymbol" w:hAnsi="OpenSymbol" w:cs="OpenSymbol" w:hint="default"/>
-        <w:rFonts w:cs="OpenSymbol"/>
-      </w:rPr>
-    </w:lvl>
-    <w:lvl w:ilvl="3">
-      <w:start w:val="1"/>
-      <w:numFmt w:val="bullet"/>
-      <w:lvlText w:val=""/>
-      <w:lvlJc w:val="left"/>
-      <w:pPr>
-        <w:tabs>
-          <w:tab w:val="num" w:pos="1800"/>
-        </w:tabs>
-        <w:ind w:left="1800" w:hanging="360"/>
-      </w:pPr>
-      <w:rPr>
-        <w:rFonts w:ascii="Symbol" w:hAnsi="Symbol" w:cs="Symbol" w:hint="default"/>
-        <w:rFonts w:cs="OpenSymbol"/>
-      </w:rPr>
-    </w:lvl>
-    <w:lvl w:ilvl="4">
-      <w:start w:val="1"/>
-      <w:numFmt w:val="bullet"/>
-      <w:lvlText w:val="◦"/>
-      <w:lvlJc w:val="left"/>
-      <w:pPr>
-        <w:tabs>
-          <w:tab w:val="num" w:pos="2160"/>
-        </w:tabs>
-        <w:ind w:left="2160" w:hanging="360"/>
-      </w:pPr>
-      <w:rPr>
-        <w:rFonts w:ascii="OpenSymbol" w:hAnsi="OpenSymbol" w:cs="OpenSymbol" w:hint="default"/>
-        <w:rFonts w:cs="OpenSymbol"/>
-      </w:rPr>
-    </w:lvl>
-    <w:lvl w:ilvl="5">
-      <w:start w:val="1"/>
-      <w:numFmt w:val="bullet"/>
-      <w:lvlText w:val="▪"/>
-      <w:lvlJc w:val="left"/>
-      <w:pPr>
-        <w:tabs>
-          <w:tab w:val="num" w:pos="2520"/>
-        </w:tabs>
-        <w:ind w:left="2520" w:hanging="360"/>
-      </w:pPr>
-      <w:rPr>
-        <w:rFonts w:ascii="OpenSymbol" w:hAnsi="OpenSymbol" w:cs="OpenSymbol" w:hint="default"/>
-        <w:rFonts w:cs="OpenSymbol"/>
-      </w:rPr>
-    </w:lvl>
-    <w:lvl w:ilvl="6">
-      <w:start w:val="1"/>
-      <w:numFmt w:val="bullet"/>
-      <w:lvlText w:val=""/>
-      <w:lvlJc w:val="left"/>
-      <w:pPr>
-        <w:tabs>
-          <w:tab w:val="num" w:pos="2880"/>
-        </w:tabs>
-        <w:ind w:left="2880" w:hanging="360"/>
-      </w:pPr>
-      <w:rPr>
-        <w:rFonts w:ascii="Symbol" w:hAnsi="Symbol" w:cs="Symbol" w:hint="default"/>
-        <w:rFonts w:cs="OpenSymbol"/>
-      </w:rPr>
-    </w:lvl>
-    <w:lvl w:ilvl="7">
-      <w:start w:val="1"/>
-      <w:numFmt w:val="bullet"/>
-      <w:lvlText w:val="◦"/>
-      <w:lvlJc w:val="left"/>
-      <w:pPr>
-        <w:tabs>
-          <w:tab w:val="num" w:pos="3240"/>
-        </w:tabs>
-        <w:ind w:left="3240" w:hanging="360"/>
-      </w:pPr>
-      <w:rPr>
-        <w:rFonts w:ascii="OpenSymbol" w:hAnsi="OpenSymbol" w:cs="OpenSymbol" w:hint="default"/>
-        <w:rFonts w:cs="OpenSymbol"/>
-      </w:rPr>
-    </w:lvl>
-    <w:lvl w:ilvl="8">
-      <w:start w:val="1"/>
-      <w:numFmt w:val="bullet"/>
-      <w:lvlText w:val="▪"/>
-      <w:lvlJc w:val="left"/>
-      <w:pPr>
-        <w:tabs>
-          <w:tab w:val="num" w:pos="3600"/>
-        </w:tabs>
-        <w:ind w:left="3600" w:hanging="360"/>
-      </w:pPr>
-      <w:rPr>
-        <w:rFonts w:ascii="OpenSymbol" w:hAnsi="OpenSymbol" w:cs="OpenSymbol" w:hint="default"/>
-        <w:rFonts w:cs="OpenSymbol"/>
-      </w:rPr>
-    </w:lvl>
-  </w:abstractNum>
-  <w:abstractNum w:abstractNumId="4">
-    <w:lvl w:ilvl="0">
-      <w:start w:val="1"/>
-      <w:numFmt w:val="bullet"/>
-      <w:lvlText w:val=""/>
-      <w:lvlJc w:val="left"/>
-      <w:pPr>
-        <w:tabs>
-          <w:tab w:val="num" w:pos="720"/>
-        </w:tabs>
-        <w:ind w:left="720" w:hanging="360"/>
-      </w:pPr>
-      <w:rPr>
-        <w:rFonts w:ascii="Symbol" w:hAnsi="Symbol" w:cs="Symbol" w:hint="default"/>
-        <w:rFonts w:cs="OpenSymbol"/>
-      </w:rPr>
-    </w:lvl>
-    <w:lvl w:ilvl="1">
-      <w:start w:val="1"/>
-      <w:numFmt w:val="bullet"/>
-      <w:lvlText w:val="◦"/>
-      <w:lvlJc w:val="left"/>
-      <w:pPr>
-        <w:tabs>
-          <w:tab w:val="num" w:pos="1080"/>
-        </w:tabs>
-        <w:ind w:left="1080" w:hanging="360"/>
-      </w:pPr>
-      <w:rPr>
-        <w:rFonts w:ascii="OpenSymbol" w:hAnsi="OpenSymbol" w:cs="OpenSymbol" w:hint="default"/>
-        <w:rFonts w:cs="OpenSymbol"/>
-      </w:rPr>
-    </w:lvl>
-    <w:lvl w:ilvl="2">
-      <w:start w:val="1"/>
-      <w:numFmt w:val="bullet"/>
-      <w:lvlText w:val="▪"/>
-      <w:lvlJc w:val="left"/>
-      <w:pPr>
-        <w:tabs>
-          <w:tab w:val="num" w:pos="1440"/>
-        </w:tabs>
-        <w:ind w:left="1440" w:hanging="360"/>
-      </w:pPr>
-      <w:rPr>
-        <w:rFonts w:ascii="OpenSymbol" w:hAnsi="OpenSymbol" w:cs="OpenSymbol" w:hint="default"/>
-        <w:rFonts w:cs="OpenSymbol"/>
-      </w:rPr>
-    </w:lvl>
-    <w:lvl w:ilvl="3">
-      <w:start w:val="1"/>
-      <w:numFmt w:val="bullet"/>
-      <w:lvlText w:val=""/>
-      <w:lvlJc w:val="left"/>
-      <w:pPr>
-        <w:tabs>
-          <w:tab w:val="num" w:pos="1800"/>
-        </w:tabs>
-        <w:ind w:left="1800" w:hanging="360"/>
-      </w:pPr>
-      <w:rPr>
-        <w:rFonts w:ascii="Symbol" w:hAnsi="Symbol" w:cs="Symbol" w:hint="default"/>
-        <w:rFonts w:cs="OpenSymbol"/>
-      </w:rPr>
-    </w:lvl>
-    <w:lvl w:ilvl="4">
-      <w:start w:val="1"/>
-      <w:numFmt w:val="bullet"/>
-      <w:lvlText w:val="◦"/>
-      <w:lvlJc w:val="left"/>
-      <w:pPr>
-        <w:tabs>
-          <w:tab w:val="num" w:pos="2160"/>
-        </w:tabs>
-        <w:ind w:left="2160" w:hanging="360"/>
-      </w:pPr>
-      <w:rPr>
-        <w:rFonts w:ascii="OpenSymbol" w:hAnsi="OpenSymbol" w:cs="OpenSymbol" w:hint="default"/>
-        <w:rFonts w:cs="OpenSymbol"/>
-      </w:rPr>
-    </w:lvl>
-    <w:lvl w:ilvl="5">
-      <w:start w:val="1"/>
-      <w:numFmt w:val="bullet"/>
-      <w:lvlText w:val="▪"/>
-      <w:lvlJc w:val="left"/>
-      <w:pPr>
-        <w:tabs>
-          <w:tab w:val="num" w:pos="2520"/>
-        </w:tabs>
-        <w:ind w:left="2520" w:hanging="360"/>
-      </w:pPr>
-      <w:rPr>
-        <w:rFonts w:ascii="OpenSymbol" w:hAnsi="OpenSymbol" w:cs="OpenSymbol" w:hint="default"/>
-        <w:rFonts w:cs="OpenSymbol"/>
-      </w:rPr>
-    </w:lvl>
-    <w:lvl w:ilvl="6">
-      <w:start w:val="1"/>
-      <w:numFmt w:val="bullet"/>
-      <w:lvlText w:val=""/>
-      <w:lvlJc w:val="left"/>
-      <w:pPr>
-        <w:tabs>
-          <w:tab w:val="num" w:pos="2880"/>
-        </w:tabs>
-        <w:ind w:left="2880" w:hanging="360"/>
-      </w:pPr>
-      <w:rPr>
-        <w:rFonts w:ascii="Symbol" w:hAnsi="Symbol" w:cs="Symbol" w:hint="default"/>
-        <w:rFonts w:cs="OpenSymbol"/>
-      </w:rPr>
-    </w:lvl>
-    <w:lvl w:ilvl="7">
-      <w:start w:val="1"/>
-      <w:numFmt w:val="bullet"/>
-      <w:lvlText w:val="◦"/>
-      <w:lvlJc w:val="left"/>
-      <w:pPr>
-        <w:tabs>
-          <w:tab w:val="num" w:pos="3240"/>
-        </w:tabs>
-        <w:ind w:left="3240" w:hanging="360"/>
-      </w:pPr>
-      <w:rPr>
-        <w:rFonts w:ascii="OpenSymbol" w:hAnsi="OpenSymbol" w:cs="OpenSymbol" w:hint="default"/>
-        <w:rFonts w:cs="OpenSymbol"/>
-      </w:rPr>
-    </w:lvl>
-    <w:lvl w:ilvl="8">
-      <w:start w:val="1"/>
-      <w:numFmt w:val="bullet"/>
-      <w:lvlText w:val="▪"/>
-      <w:lvlJc w:val="left"/>
-      <w:pPr>
-        <w:tabs>
-          <w:tab w:val="num" w:pos="3600"/>
-        </w:tabs>
-        <w:ind w:left="3600" w:hanging="360"/>
-      </w:pPr>
-      <w:rPr>
-        <w:rFonts w:ascii="OpenSymbol" w:hAnsi="OpenSymbol" w:cs="OpenSymbol" w:hint="default"/>
-        <w:rFonts w:cs="OpenSymbol"/>
-      </w:rPr>
-    </w:lvl>
-  </w:abstractNum>
-  <w:abstractNum w:abstractNumId="5">
-    <w:lvl w:ilvl="0">
-      <w:start w:val="1"/>
-      <w:numFmt w:val="bullet"/>
-      <w:lvlText w:val=""/>
-      <w:lvlJc w:val="left"/>
-      <w:pPr>
-        <w:tabs>
-          <w:tab w:val="num" w:pos="720"/>
-        </w:tabs>
-        <w:ind w:left="720" w:hanging="360"/>
-      </w:pPr>
-      <w:rPr>
-        <w:rFonts w:ascii="Symbol" w:hAnsi="Symbol" w:cs="Symbol" w:hint="default"/>
-        <w:rFonts w:cs="OpenSymbol"/>
-      </w:rPr>
-    </w:lvl>
-    <w:lvl w:ilvl="1">
-      <w:start w:val="1"/>
-      <w:numFmt w:val="bullet"/>
-      <w:lvlText w:val="◦"/>
-      <w:lvlJc w:val="left"/>
-      <w:pPr>
-        <w:tabs>
-          <w:tab w:val="num" w:pos="1080"/>
-        </w:tabs>
-        <w:ind w:left="1080" w:hanging="360"/>
-      </w:pPr>
-      <w:rPr>
-        <w:rFonts w:ascii="OpenSymbol" w:hAnsi="OpenSymbol" w:cs="OpenSymbol" w:hint="default"/>
-        <w:rFonts w:cs="OpenSymbol"/>
-      </w:rPr>
-    </w:lvl>
-    <w:lvl w:ilvl="2">
-      <w:start w:val="1"/>
-      <w:numFmt w:val="bullet"/>
-      <w:lvlText w:val="▪"/>
-      <w:lvlJc w:val="left"/>
-      <w:pPr>
-        <w:tabs>
-          <w:tab w:val="num" w:pos="1440"/>
-        </w:tabs>
-        <w:ind w:left="1440" w:hanging="360"/>
-      </w:pPr>
-      <w:rPr>
-        <w:rFonts w:ascii="OpenSymbol" w:hAnsi="OpenSymbol" w:cs="OpenSymbol" w:hint="default"/>
-        <w:rFonts w:cs="OpenSymbol"/>
-      </w:rPr>
-    </w:lvl>
-    <w:lvl w:ilvl="3">
-      <w:start w:val="1"/>
-      <w:numFmt w:val="bullet"/>
-      <w:lvlText w:val=""/>
-      <w:lvlJc w:val="left"/>
-      <w:pPr>
-        <w:tabs>
-          <w:tab w:val="num" w:pos="1800"/>
-        </w:tabs>
-        <w:ind w:left="1800" w:hanging="360"/>
-      </w:pPr>
-      <w:rPr>
-        <w:rFonts w:ascii="Symbol" w:hAnsi="Symbol" w:cs="Symbol" w:hint="default"/>
-        <w:rFonts w:cs="OpenSymbol"/>
-      </w:rPr>
-    </w:lvl>
-    <w:lvl w:ilvl="4">
-      <w:start w:val="1"/>
-      <w:numFmt w:val="bullet"/>
-      <w:lvlText w:val="◦"/>
-      <w:lvlJc w:val="left"/>
-      <w:pPr>
-        <w:tabs>
-          <w:tab w:val="num" w:pos="2160"/>
-        </w:tabs>
-        <w:ind w:left="2160" w:hanging="360"/>
-      </w:pPr>
-      <w:rPr>
-        <w:rFonts w:ascii="OpenSymbol" w:hAnsi="OpenSymbol" w:cs="OpenSymbol" w:hint="default"/>
-        <w:rFonts w:cs="OpenSymbol"/>
-      </w:rPr>
-    </w:lvl>
-    <w:lvl w:ilvl="5">
-      <w:start w:val="1"/>
-      <w:numFmt w:val="bullet"/>
-      <w:lvlText w:val="▪"/>
-      <w:lvlJc w:val="left"/>
-      <w:pPr>
-        <w:tabs>
-          <w:tab w:val="num" w:pos="2520"/>
-        </w:tabs>
-        <w:ind w:left="2520" w:hanging="360"/>
-      </w:pPr>
-      <w:rPr>
-        <w:rFonts w:ascii="OpenSymbol" w:hAnsi="OpenSymbol" w:cs="OpenSymbol" w:hint="default"/>
-        <w:rFonts w:cs="OpenSymbol"/>
-      </w:rPr>
-    </w:lvl>
-    <w:lvl w:ilvl="6">
-      <w:start w:val="1"/>
-      <w:numFmt w:val="bullet"/>
-      <w:lvlText w:val=""/>
-      <w:lvlJc w:val="left"/>
-      <w:pPr>
-        <w:tabs>
-          <w:tab w:val="num" w:pos="2880"/>
-        </w:tabs>
-        <w:ind w:left="2880" w:hanging="360"/>
-      </w:pPr>
-      <w:rPr>
-        <w:rFonts w:ascii="Symbol" w:hAnsi="Symbol" w:cs="Symbol" w:hint="default"/>
-        <w:rFonts w:cs="OpenSymbol"/>
-      </w:rPr>
-    </w:lvl>
-    <w:lvl w:ilvl="7">
-      <w:start w:val="1"/>
-      <w:numFmt w:val="bullet"/>
-      <w:lvlText w:val="◦"/>
-      <w:lvlJc w:val="left"/>
-      <w:pPr>
-        <w:tabs>
-          <w:tab w:val="num" w:pos="3240"/>
-        </w:tabs>
-        <w:ind w:left="3240" w:hanging="360"/>
-      </w:pPr>
-      <w:rPr>
-        <w:rFonts w:ascii="OpenSymbol" w:hAnsi="OpenSymbol" w:cs="OpenSymbol" w:hint="default"/>
-        <w:rFonts w:cs="OpenSymbol"/>
-      </w:rPr>
-    </w:lvl>
-    <w:lvl w:ilvl="8">
-      <w:start w:val="1"/>
-      <w:numFmt w:val="bullet"/>
-      <w:lvlText w:val="▪"/>
-      <w:lvlJc w:val="left"/>
-      <w:pPr>
-        <w:tabs>
-          <w:tab w:val="num" w:pos="3600"/>
-        </w:tabs>
-        <w:ind w:left="3600" w:hanging="360"/>
-      </w:pPr>
-      <w:rPr>
-        <w:rFonts w:ascii="OpenSymbol" w:hAnsi="OpenSymbol" w:cs="OpenSymbol" w:hint="default"/>
-        <w:rFonts w:cs="OpenSymbol"/>
-      </w:rPr>
-    </w:lvl>
-  </w:abstractNum>
   <w:num w:numId="1">
     <w:abstractNumId w:val="1"/>
   </w:num>
   <w:num w:numId="2">
     <w:abstractNumId w:val="2"/>
-  </w:num>
-  <w:num w:numId="3">
-    <w:abstractNumId w:val="3"/>
-  </w:num>
-  <w:num w:numId="4">
-    <w:abstractNumId w:val="4"/>
-  </w:num>
-  <w:num w:numId="5">
-    <w:abstractNumId w:val="5"/>
   </w:num>
 </w:numbering>
 </file>
@@ -10383,6 +9923,195 @@
       <w:rFonts w:cs="OpenSymbol"/>
     </w:rPr>
   </w:style>
+  <w:style w:type="character" w:styleId="ListLabel397">
+    <w:name w:val="ListLabel 397"/>
+    <w:qFormat/>
+    <w:rPr>
+      <w:rFonts w:cs="OpenSymbol"/>
+    </w:rPr>
+  </w:style>
+  <w:style w:type="character" w:styleId="ListLabel398">
+    <w:name w:val="ListLabel 398"/>
+    <w:qFormat/>
+    <w:rPr>
+      <w:rFonts w:cs="OpenSymbol"/>
+    </w:rPr>
+  </w:style>
+  <w:style w:type="character" w:styleId="ListLabel399">
+    <w:name w:val="ListLabel 399"/>
+    <w:qFormat/>
+    <w:rPr>
+      <w:rFonts w:cs="OpenSymbol"/>
+    </w:rPr>
+  </w:style>
+  <w:style w:type="character" w:styleId="ListLabel400">
+    <w:name w:val="ListLabel 400"/>
+    <w:qFormat/>
+    <w:rPr>
+      <w:rFonts w:cs="OpenSymbol"/>
+    </w:rPr>
+  </w:style>
+  <w:style w:type="character" w:styleId="ListLabel401">
+    <w:name w:val="ListLabel 401"/>
+    <w:qFormat/>
+    <w:rPr>
+      <w:rFonts w:cs="OpenSymbol"/>
+    </w:rPr>
+  </w:style>
+  <w:style w:type="character" w:styleId="ListLabel402">
+    <w:name w:val="ListLabel 402"/>
+    <w:qFormat/>
+    <w:rPr>
+      <w:rFonts w:cs="OpenSymbol"/>
+    </w:rPr>
+  </w:style>
+  <w:style w:type="character" w:styleId="ListLabel403">
+    <w:name w:val="ListLabel 403"/>
+    <w:qFormat/>
+    <w:rPr>
+      <w:rFonts w:cs="OpenSymbol"/>
+    </w:rPr>
+  </w:style>
+  <w:style w:type="character" w:styleId="ListLabel404">
+    <w:name w:val="ListLabel 404"/>
+    <w:qFormat/>
+    <w:rPr>
+      <w:rFonts w:cs="OpenSymbol"/>
+    </w:rPr>
+  </w:style>
+  <w:style w:type="character" w:styleId="ListLabel405">
+    <w:name w:val="ListLabel 405"/>
+    <w:qFormat/>
+    <w:rPr>
+      <w:rFonts w:cs="OpenSymbol"/>
+    </w:rPr>
+  </w:style>
+  <w:style w:type="character" w:styleId="ListLabel406">
+    <w:name w:val="ListLabel 406"/>
+    <w:qFormat/>
+    <w:rPr>
+      <w:rFonts w:cs="OpenSymbol"/>
+    </w:rPr>
+  </w:style>
+  <w:style w:type="character" w:styleId="ListLabel407">
+    <w:name w:val="ListLabel 407"/>
+    <w:qFormat/>
+    <w:rPr>
+      <w:rFonts w:cs="OpenSymbol"/>
+    </w:rPr>
+  </w:style>
+  <w:style w:type="character" w:styleId="ListLabel408">
+    <w:name w:val="ListLabel 408"/>
+    <w:qFormat/>
+    <w:rPr>
+      <w:rFonts w:cs="OpenSymbol"/>
+    </w:rPr>
+  </w:style>
+  <w:style w:type="character" w:styleId="ListLabel409">
+    <w:name w:val="ListLabel 409"/>
+    <w:qFormat/>
+    <w:rPr>
+      <w:rFonts w:cs="OpenSymbol"/>
+    </w:rPr>
+  </w:style>
+  <w:style w:type="character" w:styleId="ListLabel410">
+    <w:name w:val="ListLabel 410"/>
+    <w:qFormat/>
+    <w:rPr>
+      <w:rFonts w:cs="OpenSymbol"/>
+    </w:rPr>
+  </w:style>
+  <w:style w:type="character" w:styleId="ListLabel411">
+    <w:name w:val="ListLabel 411"/>
+    <w:qFormat/>
+    <w:rPr>
+      <w:rFonts w:cs="OpenSymbol"/>
+    </w:rPr>
+  </w:style>
+  <w:style w:type="character" w:styleId="ListLabel412">
+    <w:name w:val="ListLabel 412"/>
+    <w:qFormat/>
+    <w:rPr>
+      <w:rFonts w:cs="OpenSymbol"/>
+    </w:rPr>
+  </w:style>
+  <w:style w:type="character" w:styleId="ListLabel413">
+    <w:name w:val="ListLabel 413"/>
+    <w:qFormat/>
+    <w:rPr>
+      <w:rFonts w:cs="OpenSymbol"/>
+    </w:rPr>
+  </w:style>
+  <w:style w:type="character" w:styleId="ListLabel414">
+    <w:name w:val="ListLabel 414"/>
+    <w:qFormat/>
+    <w:rPr>
+      <w:rFonts w:cs="OpenSymbol"/>
+    </w:rPr>
+  </w:style>
+  <w:style w:type="character" w:styleId="ListLabel415">
+    <w:name w:val="ListLabel 415"/>
+    <w:qFormat/>
+    <w:rPr>
+      <w:rFonts w:cs="OpenSymbol"/>
+    </w:rPr>
+  </w:style>
+  <w:style w:type="character" w:styleId="ListLabel416">
+    <w:name w:val="ListLabel 416"/>
+    <w:qFormat/>
+    <w:rPr>
+      <w:rFonts w:cs="OpenSymbol"/>
+    </w:rPr>
+  </w:style>
+  <w:style w:type="character" w:styleId="ListLabel417">
+    <w:name w:val="ListLabel 417"/>
+    <w:qFormat/>
+    <w:rPr>
+      <w:rFonts w:cs="OpenSymbol"/>
+    </w:rPr>
+  </w:style>
+  <w:style w:type="character" w:styleId="ListLabel418">
+    <w:name w:val="ListLabel 418"/>
+    <w:qFormat/>
+    <w:rPr>
+      <w:rFonts w:cs="OpenSymbol"/>
+    </w:rPr>
+  </w:style>
+  <w:style w:type="character" w:styleId="ListLabel419">
+    <w:name w:val="ListLabel 419"/>
+    <w:qFormat/>
+    <w:rPr>
+      <w:rFonts w:cs="OpenSymbol"/>
+    </w:rPr>
+  </w:style>
+  <w:style w:type="character" w:styleId="ListLabel420">
+    <w:name w:val="ListLabel 420"/>
+    <w:qFormat/>
+    <w:rPr>
+      <w:rFonts w:cs="OpenSymbol"/>
+    </w:rPr>
+  </w:style>
+  <w:style w:type="character" w:styleId="ListLabel421">
+    <w:name w:val="ListLabel 421"/>
+    <w:qFormat/>
+    <w:rPr>
+      <w:rFonts w:cs="OpenSymbol"/>
+    </w:rPr>
+  </w:style>
+  <w:style w:type="character" w:styleId="ListLabel422">
+    <w:name w:val="ListLabel 422"/>
+    <w:qFormat/>
+    <w:rPr>
+      <w:rFonts w:cs="OpenSymbol"/>
+    </w:rPr>
+  </w:style>
+  <w:style w:type="character" w:styleId="ListLabel423">
+    <w:name w:val="ListLabel 423"/>
+    <w:qFormat/>
+    <w:rPr>
+      <w:rFonts w:cs="OpenSymbol"/>
+    </w:rPr>
+  </w:style>
   <w:style w:type="paragraph" w:styleId="Heading">
     <w:name w:val="Heading"/>
     <w:basedOn w:val="Normal"/>

</xml_diff>